<commit_message>
GAM340 module guide fixes
</commit_message>
<xml_diff>
--- a/GAM340/2019-20-GAM340-module-guide.docx
+++ b/GAM340/2019-20-GAM340-module-guide.docx
@@ -1276,8 +1276,6 @@
             </w:r>
           </w:hyperlink>
         </w:p>
-        <w:bookmarkStart w:id="1" w:name="_GoBack"/>
-        <w:bookmarkEnd w:id="1"/>
         <w:p>
           <w:pPr>
             <w:pStyle w:val="TOC1"/>
@@ -1289,109 +1287,64 @@
               <w:noProof/>
             </w:rPr>
           </w:pPr>
-          <w:r>
-            <w:rPr>
-              <w:rStyle w:val="Hyperlink"/>
-              <w:noProof/>
-            </w:rPr>
-            <w:fldChar w:fldCharType="begin"/>
-          </w:r>
-          <w:r>
-            <w:rPr>
-              <w:rStyle w:val="Hyperlink"/>
-              <w:noProof/>
-            </w:rPr>
-            <w:instrText xml:space="preserve"> </w:instrText>
-          </w:r>
-          <w:r>
-            <w:rPr>
-              <w:noProof/>
-            </w:rPr>
-            <w:instrText>HYPERLINK \l "_Toc19619120"</w:instrText>
-          </w:r>
-          <w:r>
-            <w:rPr>
-              <w:rStyle w:val="Hyperlink"/>
-              <w:noProof/>
-            </w:rPr>
-            <w:instrText xml:space="preserve"> </w:instrText>
-          </w:r>
-          <w:r>
-            <w:rPr>
-              <w:rStyle w:val="Hyperlink"/>
-              <w:noProof/>
-            </w:rPr>
-          </w:r>
-          <w:r>
-            <w:rPr>
-              <w:rStyle w:val="Hyperlink"/>
-              <w:noProof/>
-            </w:rPr>
-            <w:fldChar w:fldCharType="separate"/>
-          </w:r>
-          <w:r>
-            <w:rPr>
-              <w:rStyle w:val="Hyperlink"/>
-              <w:rFonts w:eastAsia="Calibri" w:cstheme="minorHAnsi"/>
-              <w:noProof/>
-            </w:rPr>
-            <w:t>Professionalism:</w:t>
-          </w:r>
-          <w:r>
-            <w:rPr>
-              <w:noProof/>
-              <w:webHidden/>
-            </w:rPr>
-            <w:tab/>
-          </w:r>
-          <w:r>
-            <w:rPr>
-              <w:noProof/>
-              <w:webHidden/>
-            </w:rPr>
-            <w:fldChar w:fldCharType="begin"/>
-          </w:r>
-          <w:r>
-            <w:rPr>
-              <w:noProof/>
-              <w:webHidden/>
-            </w:rPr>
-            <w:instrText xml:space="preserve"> PAGEREF _Toc19619120 \h </w:instrText>
-          </w:r>
-          <w:r>
-            <w:rPr>
-              <w:noProof/>
-              <w:webHidden/>
-            </w:rPr>
-          </w:r>
-          <w:r>
-            <w:rPr>
-              <w:noProof/>
-              <w:webHidden/>
-            </w:rPr>
-            <w:fldChar w:fldCharType="separate"/>
-          </w:r>
-          <w:r>
-            <w:rPr>
-              <w:noProof/>
-              <w:webHidden/>
-            </w:rPr>
-            <w:t>11</w:t>
-          </w:r>
-          <w:r>
-            <w:rPr>
-              <w:noProof/>
-              <w:webHidden/>
-            </w:rPr>
-            <w:fldChar w:fldCharType="end"/>
-          </w:r>
-          <w:r>
-            <w:rPr>
-              <w:rStyle w:val="Hyperlink"/>
-              <w:noProof/>
-            </w:rPr>
-            <w:fldChar w:fldCharType="end"/>
-          </w:r>
+          <w:hyperlink w:anchor="_Toc19619120" w:history="1">
+            <w:r>
+              <w:rPr>
+                <w:rStyle w:val="Hyperlink"/>
+                <w:rFonts w:eastAsia="Calibri" w:cstheme="minorHAnsi"/>
+                <w:noProof/>
+              </w:rPr>
+              <w:t>Professionalism:</w:t>
+            </w:r>
+            <w:r>
+              <w:rPr>
+                <w:noProof/>
+                <w:webHidden/>
+              </w:rPr>
+              <w:tab/>
+            </w:r>
+            <w:r>
+              <w:rPr>
+                <w:noProof/>
+                <w:webHidden/>
+              </w:rPr>
+              <w:fldChar w:fldCharType="begin"/>
+            </w:r>
+            <w:r>
+              <w:rPr>
+                <w:noProof/>
+                <w:webHidden/>
+              </w:rPr>
+              <w:instrText xml:space="preserve"> PAGEREF _Toc19619120 \h </w:instrText>
+            </w:r>
+            <w:r>
+              <w:rPr>
+                <w:noProof/>
+                <w:webHidden/>
+              </w:rPr>
+            </w:r>
+            <w:r>
+              <w:rPr>
+                <w:noProof/>
+                <w:webHidden/>
+              </w:rPr>
+              <w:fldChar w:fldCharType="separate"/>
+            </w:r>
+            <w:r>
+              <w:rPr>
+                <w:noProof/>
+                <w:webHidden/>
+              </w:rPr>
+              <w:t>11</w:t>
+            </w:r>
+            <w:r>
+              <w:rPr>
+                <w:noProof/>
+                <w:webHidden/>
+              </w:rPr>
+              <w:fldChar w:fldCharType="end"/>
+            </w:r>
+          </w:hyperlink>
         </w:p>
         <w:p>
           <w:pPr>
@@ -1452,7 +1405,7 @@
           <w:rFonts w:asciiTheme="minorHAnsi" w:hAnsiTheme="minorHAnsi" w:cstheme="minorHAnsi"/>
         </w:rPr>
       </w:pPr>
-      <w:bookmarkStart w:id="2" w:name="_Toc19619113"/>
+      <w:bookmarkStart w:id="1" w:name="_Toc19619113"/>
       <w:r>
         <w:rPr>
           <w:rFonts w:asciiTheme="minorHAnsi" w:eastAsia="Calibri" w:hAnsiTheme="minorHAnsi" w:cstheme="minorHAnsi"/>
@@ -1465,7 +1418,7 @@
         </w:rPr>
         <w:t>:</w:t>
       </w:r>
-      <w:bookmarkEnd w:id="2"/>
+      <w:bookmarkEnd w:id="1"/>
     </w:p>
     <w:p>
       <w:pPr>
@@ -1484,7 +1437,7 @@
           <w:szCs w:val="28"/>
         </w:rPr>
       </w:pPr>
-      <w:bookmarkStart w:id="3" w:name="_Toc19619114"/>
+      <w:bookmarkStart w:id="2" w:name="_Toc19619114"/>
       <w:r>
         <w:rPr>
           <w:rFonts w:asciiTheme="minorHAnsi" w:eastAsia="Calibri" w:hAnsiTheme="minorHAnsi" w:cstheme="minorHAnsi"/>
@@ -1493,7 +1446,7 @@
         </w:rPr>
         <w:t>Module Aim</w:t>
       </w:r>
-      <w:bookmarkEnd w:id="3"/>
+      <w:bookmarkEnd w:id="2"/>
       <w:r>
         <w:rPr>
           <w:rFonts w:asciiTheme="minorHAnsi" w:eastAsia="Calibri" w:hAnsiTheme="minorHAnsi" w:cstheme="minorHAnsi"/>
@@ -1511,8 +1464,8 @@
           <w:rFonts w:cstheme="minorHAnsi"/>
         </w:rPr>
       </w:pPr>
-      <w:bookmarkStart w:id="4" w:name="_heading=h.b1p3pixgeivs" w:colFirst="0" w:colLast="0"/>
-      <w:bookmarkEnd w:id="4"/>
+      <w:bookmarkStart w:id="3" w:name="_heading=h.b1p3pixgeivs" w:colFirst="0" w:colLast="0"/>
+      <w:bookmarkEnd w:id="3"/>
       <w:r>
         <w:rPr>
           <w:rFonts w:cstheme="minorHAnsi"/>
@@ -1529,7 +1482,7 @@
           <w:szCs w:val="28"/>
         </w:rPr>
       </w:pPr>
-      <w:bookmarkStart w:id="5" w:name="_Toc19619115"/>
+      <w:bookmarkStart w:id="4" w:name="_Toc19619115"/>
       <w:r>
         <w:rPr>
           <w:rFonts w:asciiTheme="minorHAnsi" w:eastAsia="Calibri" w:hAnsiTheme="minorHAnsi" w:cstheme="minorHAnsi"/>
@@ -1538,7 +1491,7 @@
         </w:rPr>
         <w:t>Summary Module Description</w:t>
       </w:r>
-      <w:bookmarkEnd w:id="5"/>
+      <w:bookmarkEnd w:id="4"/>
     </w:p>
     <w:p>
       <w:pPr>
@@ -1564,7 +1517,19 @@
         <w:rPr>
           <w:rFonts w:cstheme="minorHAnsi"/>
         </w:rPr>
-        <w:t>plan and building networks, as well as guidance in the different types of funding available and on financial liability and management. In addition to guidance from staff, you are assigned an appropriate industry mentor who will share their experience of working in the industry with you.  </w:t>
+        <w:t>plan and building </w:t>
+      </w:r>
+      <w:r>
+        <w:rPr>
+          <w:rFonts w:cstheme="minorHAnsi"/>
+        </w:rPr>
+        <w:t>n</w:t>
+      </w:r>
+      <w:r>
+        <w:rPr>
+          <w:rFonts w:cstheme="minorHAnsi"/>
+        </w:rPr>
+        <w:t>etworks, as well as guidance in the different types of funding available and on financial liability and management. In addition to guidance from staff, you are assigned an appropriate industry mentor who will share their experience of working in the industry with you.  </w:t>
       </w:r>
     </w:p>
     <w:p>
@@ -1625,7 +1590,7 @@
           <w:szCs w:val="28"/>
         </w:rPr>
       </w:pPr>
-      <w:bookmarkStart w:id="6" w:name="_Toc19619116"/>
+      <w:bookmarkStart w:id="5" w:name="_Toc19619116"/>
       <w:r>
         <w:rPr>
           <w:rFonts w:asciiTheme="minorHAnsi" w:eastAsia="Calibri" w:hAnsiTheme="minorHAnsi" w:cstheme="minorHAnsi"/>
@@ -1635,7 +1600,7 @@
         <w:lastRenderedPageBreak/>
         <w:t>Learning Outcomes</w:t>
       </w:r>
-      <w:bookmarkEnd w:id="6"/>
+      <w:bookmarkEnd w:id="5"/>
     </w:p>
     <w:p>
       <w:pPr>
@@ -2184,14 +2149,14 @@
           <w:rFonts w:asciiTheme="minorHAnsi" w:eastAsia="Calibri" w:hAnsiTheme="minorHAnsi" w:cstheme="minorHAnsi"/>
         </w:rPr>
       </w:pPr>
-      <w:bookmarkStart w:id="7" w:name="_Toc19619117"/>
+      <w:bookmarkStart w:id="6" w:name="_Toc19619117"/>
       <w:r>
         <w:rPr>
           <w:rFonts w:asciiTheme="minorHAnsi" w:eastAsia="Calibri" w:hAnsiTheme="minorHAnsi" w:cstheme="minorHAnsi"/>
         </w:rPr>
         <w:t>Project Brief(s):</w:t>
       </w:r>
-      <w:bookmarkEnd w:id="7"/>
+      <w:bookmarkEnd w:id="6"/>
     </w:p>
     <w:p>
       <w:pPr>
@@ -2858,43 +2823,7 @@
                   <w:sz w:val="20"/>
                   <w:szCs w:val="20"/>
                 </w:rPr>
-                <w:t>https://github.com/Falmouth-Games-Academy/ba-assignment-briefs/raw/2019-20/GAM3</w:t>
-              </w:r>
-              <w:r>
-                <w:rPr>
-                  <w:rStyle w:val="Hyperlink"/>
-                  <w:rFonts w:ascii="Courier New" w:hAnsi="Courier New" w:cs="Courier New"/>
-                  <w:sz w:val="20"/>
-                  <w:szCs w:val="20"/>
-                </w:rPr>
-                <w:t>4</w:t>
-              </w:r>
-              <w:r>
-                <w:rPr>
-                  <w:rStyle w:val="Hyperlink"/>
-                  <w:rFonts w:ascii="Courier New" w:hAnsi="Courier New" w:cs="Courier New"/>
-                  <w:sz w:val="20"/>
-                  <w:szCs w:val="20"/>
-                </w:rPr>
-                <w:t>0/1/2019-20-gam3</w:t>
-              </w:r>
-              <w:r>
-                <w:rPr>
-                  <w:rStyle w:val="Hyperlink"/>
-                  <w:rFonts w:ascii="Courier New" w:hAnsi="Courier New" w:cs="Courier New"/>
-                  <w:sz w:val="20"/>
-                  <w:szCs w:val="20"/>
-                </w:rPr>
-                <w:t>4</w:t>
-              </w:r>
-              <w:r>
-                <w:rPr>
-                  <w:rStyle w:val="Hyperlink"/>
-                  <w:rFonts w:ascii="Courier New" w:hAnsi="Courier New" w:cs="Courier New"/>
-                  <w:sz w:val="20"/>
-                  <w:szCs w:val="20"/>
-                </w:rPr>
-                <w:t>0-assignment-1-brief.pdf</w:t>
+                <w:t>https://github.com/Falmouth-Games-Academy/ba-assignment-briefs/raw/2019-20/GAM340/1/2019-20-gam340-assignment-1-brief.pdf</w:t>
               </w:r>
             </w:hyperlink>
           </w:p>
@@ -3499,43 +3428,7 @@
                   <w:sz w:val="20"/>
                   <w:szCs w:val="20"/>
                 </w:rPr>
-                <w:t>https://github.com/Falmouth-Games-Academy/ba-assignment-briefs/raw/2019-20/GAM340/</w:t>
-              </w:r>
-              <w:r>
-                <w:rPr>
-                  <w:rStyle w:val="Hyperlink"/>
-                  <w:rFonts w:ascii="Courier New" w:hAnsi="Courier New" w:cs="Courier New"/>
-                  <w:sz w:val="20"/>
-                  <w:szCs w:val="20"/>
-                </w:rPr>
-                <w:t>2</w:t>
-              </w:r>
-              <w:r>
-                <w:rPr>
-                  <w:rStyle w:val="Hyperlink"/>
-                  <w:rFonts w:ascii="Courier New" w:hAnsi="Courier New" w:cs="Courier New"/>
-                  <w:sz w:val="20"/>
-                  <w:szCs w:val="20"/>
-                </w:rPr>
-                <w:t>/2019-20-gam340-assignment-</w:t>
-              </w:r>
-              <w:r>
-                <w:rPr>
-                  <w:rStyle w:val="Hyperlink"/>
-                  <w:rFonts w:ascii="Courier New" w:hAnsi="Courier New" w:cs="Courier New"/>
-                  <w:sz w:val="20"/>
-                  <w:szCs w:val="20"/>
-                </w:rPr>
-                <w:t>2</w:t>
-              </w:r>
-              <w:r>
-                <w:rPr>
-                  <w:rStyle w:val="Hyperlink"/>
-                  <w:rFonts w:ascii="Courier New" w:hAnsi="Courier New" w:cs="Courier New"/>
-                  <w:sz w:val="20"/>
-                  <w:szCs w:val="20"/>
-                </w:rPr>
-                <w:t>-brief.pdf</w:t>
+                <w:t>https://github.com/Falmouth-Games-Academy/ba-assignment-briefs/raw/2019-20/GAM340/2/2019-20-gam340-assignment-2-brief.pdf</w:t>
               </w:r>
             </w:hyperlink>
           </w:p>
@@ -4052,8 +3945,10 @@
                 <w:sz w:val="22"/>
                 <w:szCs w:val="22"/>
               </w:rPr>
-              <w:t xml:space="preserve"> Graduate destinations? (Gareth)</w:t>
-            </w:r>
+              <w:t xml:space="preserve"> Graduate destinations?</w:t>
+            </w:r>
+            <w:bookmarkStart w:id="7" w:name="_GoBack"/>
+            <w:bookmarkEnd w:id="7"/>
           </w:p>
           <w:p>
             <w:r>
@@ -4063,7 +3958,7 @@
                 <w:sz w:val="22"/>
                 <w:szCs w:val="22"/>
               </w:rPr>
-              <w:t>3- Creating meaningful portfolios (Gareth)</w:t>
+              <w:t>3- Creating meaningful portfolios</w:t>
             </w:r>
           </w:p>
           <w:p>
@@ -4082,7 +3977,7 @@
                 <w:sz w:val="22"/>
                 <w:szCs w:val="22"/>
               </w:rPr>
-              <w:t>4- Building and honing your skills (Gareth)</w:t>
+              <w:t>4- Building and honing your skills</w:t>
             </w:r>
           </w:p>
           <w:p>
@@ -4093,7 +3988,7 @@
                 <w:sz w:val="22"/>
                 <w:szCs w:val="22"/>
               </w:rPr>
-              <w:t>5- How to network (Gareth)</w:t>
+              <w:t>5- How to network</w:t>
             </w:r>
           </w:p>
           <w:p>
@@ -4112,7 +4007,7 @@
                 <w:sz w:val="22"/>
                 <w:szCs w:val="22"/>
               </w:rPr>
-              <w:t>7- The recruitment process? (Nick)</w:t>
+              <w:t xml:space="preserve">7- The recruitment process? </w:t>
             </w:r>
           </w:p>
           <w:p>
@@ -4131,7 +4026,7 @@
                 <w:sz w:val="22"/>
                 <w:szCs w:val="22"/>
               </w:rPr>
-              <w:t>8- Creating effective resumes (Nick)</w:t>
+              <w:t xml:space="preserve">8- Creating effective resumes </w:t>
             </w:r>
           </w:p>
           <w:p>
@@ -4150,7 +4045,7 @@
                 <w:sz w:val="22"/>
                 <w:szCs w:val="22"/>
               </w:rPr>
-              <w:t>9- Freelancing &amp; entrepreneurship (Nick)</w:t>
+              <w:t>9- Freelancing &amp; entrepreneurship</w:t>
             </w:r>
           </w:p>
         </w:tc>
@@ -5123,6 +5018,7 @@
         <w:rPr>
           <w:rFonts w:cstheme="minorHAnsi"/>
         </w:rPr>
+        <w:lastRenderedPageBreak/>
         <w:br w:type="page"/>
       </w:r>
     </w:p>
@@ -7416,6 +7312,8 @@
   <w:style w:type="table" w:default="1" w:styleId="TableNormal">
     <w:name w:val="Normal Table"/>
     <w:uiPriority w:val="99"/>
+    <w:semiHidden/>
+    <w:unhideWhenUsed/>
     <w:tblPr>
       <w:tblInd w:w="0" w:type="dxa"/>
       <w:tblCellMar>

</xml_diff>